<commit_message>
made some last minute changes in my files
realsied I added something that was not needed in the admin html
</commit_message>
<xml_diff>
--- a/eksamen_innfprog2025/eksamen_innfprog2025/mappedokument.docx
+++ b/eksamen_innfprog2025/eksamen_innfprog2025/mappedokument.docx
@@ -19,11 +19,13 @@
     <w:p>
       <w:pPr>
         <w:rPr>
+          <w:color w:val="EE0000"/>
           <w:lang w:val="nb-NO"/>
         </w:rPr>
       </w:pPr>
       <w:r>
         <w:rPr>
+          <w:color w:val="EE0000"/>
           <w:lang w:val="nb-NO"/>
         </w:rPr>
         <w:t>Du kan fjerne teksten som allerede ligger i dette dokumentet etter å ha lest og forstått hva som skal inn i mappedokumentet.</w:t>
@@ -46,14 +48,182 @@
     <w:p>
       <w:pPr>
         <w:rPr>
+          <w:color w:val="EE0000"/>
           <w:lang w:val="nb-NO"/>
         </w:rPr>
       </w:pPr>
       <w:r>
         <w:rPr>
+          <w:color w:val="EE0000"/>
           <w:lang w:val="nb-NO"/>
         </w:rPr>
         <w:t>Dersom du har tatt noen forutsetninger eller tolket ting i oppgaven, spesifiser dette her.</w:t>
+      </w:r>
+    </w:p>
+    <w:p>
+      <w:r>
+        <w:t xml:space="preserve">I prefer writing code and comments in English even </w:t>
+      </w:r>
+      <w:proofErr w:type="spellStart"/>
+      <w:r>
+        <w:t>dho</w:t>
+      </w:r>
+      <w:proofErr w:type="spellEnd"/>
+      <w:r>
+        <w:t xml:space="preserve"> the task we have got is in Norwegian. I might use some of the names or words you used in the videos as names for some code functions and so on.</w:t>
+      </w:r>
+      <w:r>
+        <w:t xml:space="preserve"> </w:t>
+      </w:r>
+      <w:r>
+        <w:t xml:space="preserve"> Since some of them will be weird to translate to </w:t>
+      </w:r>
+      <w:proofErr w:type="spellStart"/>
+      <w:r>
+        <w:t>english</w:t>
+      </w:r>
+      <w:proofErr w:type="spellEnd"/>
+      <w:r>
+        <w:t xml:space="preserve"> and the site itself are </w:t>
+      </w:r>
+      <w:proofErr w:type="spellStart"/>
+      <w:r>
+        <w:t>gonna</w:t>
+      </w:r>
+      <w:proofErr w:type="spellEnd"/>
+      <w:r>
+        <w:t xml:space="preserve"> show its content in Norwegian.</w:t>
+      </w:r>
+    </w:p>
+    <w:p>
+      <w:pPr>
+        <w:rPr>
+          <w:color w:val="EE0000"/>
+        </w:rPr>
+      </w:pPr>
+    </w:p>
+    <w:p/>
+    <w:p>
+      <w:pPr>
+        <w:pStyle w:val="Heading1"/>
+        <w:rPr>
+          <w:lang w:val="nb-NO"/>
+        </w:rPr>
+      </w:pPr>
+      <w:r>
+        <w:rPr>
+          <w:lang w:val="nb-NO"/>
+        </w:rPr>
+        <w:t>Hjelpemidler</w:t>
+      </w:r>
+    </w:p>
+    <w:p>
+      <w:pPr>
+        <w:rPr>
+          <w:color w:val="EE0000"/>
+          <w:lang w:val="nb-NO"/>
+        </w:rPr>
+      </w:pPr>
+      <w:r>
+        <w:rPr>
+          <w:color w:val="EE0000"/>
+          <w:lang w:val="nb-NO"/>
+        </w:rPr>
+        <w:t>Gjør rede for _alle_ hjelpemidler du har benyttet, inkludert AI-løsninger. Beskriv i hvilke oppgaver de er brukt, og hva du har benyttet dem til å løse.</w:t>
+      </w:r>
+    </w:p>
+    <w:p>
+      <w:pPr>
+        <w:rPr>
+          <w:color w:val="EE0000"/>
+          <w:lang w:val="nb-NO"/>
+        </w:rPr>
+      </w:pPr>
+      <w:r>
+        <w:rPr>
+          <w:color w:val="EE0000"/>
+          <w:lang w:val="nb-NO"/>
+        </w:rPr>
+        <w:t xml:space="preserve">Dersom det er </w:t>
+      </w:r>
+      <w:proofErr w:type="gramStart"/>
+      <w:r>
+        <w:rPr>
+          <w:color w:val="EE0000"/>
+          <w:lang w:val="nb-NO"/>
+        </w:rPr>
+        <w:t>linker</w:t>
+      </w:r>
+      <w:proofErr w:type="gramEnd"/>
+      <w:r>
+        <w:rPr>
+          <w:color w:val="EE0000"/>
+          <w:lang w:val="nb-NO"/>
+        </w:rPr>
+        <w:t xml:space="preserve"> til </w:t>
+      </w:r>
+      <w:proofErr w:type="spellStart"/>
+      <w:r>
+        <w:rPr>
+          <w:color w:val="EE0000"/>
+          <w:lang w:val="nb-NO"/>
+        </w:rPr>
+        <w:t>Stack</w:t>
+      </w:r>
+      <w:proofErr w:type="spellEnd"/>
+      <w:r>
+        <w:rPr>
+          <w:color w:val="EE0000"/>
+          <w:lang w:val="nb-NO"/>
+        </w:rPr>
+        <w:t xml:space="preserve"> </w:t>
+      </w:r>
+      <w:proofErr w:type="spellStart"/>
+      <w:r>
+        <w:rPr>
+          <w:color w:val="EE0000"/>
+          <w:lang w:val="nb-NO"/>
+        </w:rPr>
+        <w:t>Overflow</w:t>
+      </w:r>
+      <w:proofErr w:type="spellEnd"/>
+      <w:r>
+        <w:rPr>
+          <w:color w:val="EE0000"/>
+          <w:lang w:val="nb-NO"/>
+        </w:rPr>
+        <w:t xml:space="preserve"> eller dokumentasjon som allerede er lenket opp i kommentarer i koden din kan du kun referere til kommentaren i koden.</w:t>
+      </w:r>
+    </w:p>
+    <w:p>
+      <w:pPr>
+        <w:rPr>
+          <w:color w:val="EE0000"/>
+          <w:lang w:val="nb-NO"/>
+        </w:rPr>
+      </w:pPr>
+      <w:r>
+        <w:rPr>
+          <w:color w:val="EE0000"/>
+          <w:lang w:val="nb-NO"/>
+        </w:rPr>
+        <w:t xml:space="preserve">Bruk av </w:t>
+      </w:r>
+      <w:proofErr w:type="spellStart"/>
+      <w:r>
+        <w:rPr>
+          <w:color w:val="EE0000"/>
+          <w:lang w:val="nb-NO"/>
+        </w:rPr>
+        <w:t>Webtricks</w:t>
+      </w:r>
+      <w:proofErr w:type="spellEnd"/>
+      <w:r>
+        <w:rPr>
+          <w:color w:val="EE0000"/>
+          <w:lang w:val="nb-NO"/>
+        </w:rPr>
+        <w:t xml:space="preserve"> LMS pensum behøves ikke nevnes her.</w:t>
       </w:r>
     </w:p>
     <w:p>
@@ -74,152 +244,41 @@
         <w:rPr>
           <w:lang w:val="nb-NO"/>
         </w:rPr>
-        <w:t>Hjelpemidler</w:t>
+        <w:t>Referanseliste</w:t>
       </w:r>
     </w:p>
     <w:p>
       <w:pPr>
         <w:rPr>
+          <w:color w:val="EE0000"/>
           <w:lang w:val="nb-NO"/>
         </w:rPr>
       </w:pPr>
       <w:r>
         <w:rPr>
-          <w:lang w:val="nb-NO"/>
-        </w:rPr>
-        <w:t>Gjør rede for _alle_ hjelpemidler du har benyttet, inkludert AI-løsninger. Beskriv i hvilke oppgaver de er brukt, og hva du har benyttet dem til å løse.</w:t>
+          <w:color w:val="EE0000"/>
+          <w:lang w:val="nb-NO"/>
+        </w:rPr>
+        <w:t xml:space="preserve">En referanseliste </w:t>
+      </w:r>
+      <w:r>
+        <w:rPr>
+          <w:color w:val="EE0000"/>
+          <w:lang w:val="nb-NO"/>
+        </w:rPr>
+        <w:t>over litteratur (inkludert AI-løsninger, blogger, dokumentasjon og hjelpeartikler på nett) du har brukt i prosjektet for å løse det.</w:t>
       </w:r>
     </w:p>
     <w:p>
       <w:pPr>
         <w:rPr>
+          <w:color w:val="EE0000"/>
           <w:lang w:val="nb-NO"/>
         </w:rPr>
       </w:pPr>
       <w:r>
         <w:rPr>
-          <w:lang w:val="nb-NO"/>
-        </w:rPr>
-        <w:t xml:space="preserve">Dersom det er </w:t>
-      </w:r>
-      <w:proofErr w:type="gramStart"/>
-      <w:r>
-        <w:rPr>
-          <w:lang w:val="nb-NO"/>
-        </w:rPr>
-        <w:t>linker</w:t>
-      </w:r>
-      <w:proofErr w:type="gramEnd"/>
-      <w:r>
-        <w:rPr>
-          <w:lang w:val="nb-NO"/>
-        </w:rPr>
-        <w:t xml:space="preserve"> til </w:t>
-      </w:r>
-      <w:proofErr w:type="spellStart"/>
-      <w:r>
-        <w:rPr>
-          <w:lang w:val="nb-NO"/>
-        </w:rPr>
-        <w:t>Stack</w:t>
-      </w:r>
-      <w:proofErr w:type="spellEnd"/>
-      <w:r>
-        <w:rPr>
-          <w:lang w:val="nb-NO"/>
-        </w:rPr>
-        <w:t xml:space="preserve"> </w:t>
-      </w:r>
-      <w:proofErr w:type="spellStart"/>
-      <w:r>
-        <w:rPr>
-          <w:lang w:val="nb-NO"/>
-        </w:rPr>
-        <w:t>Overflow</w:t>
-      </w:r>
-      <w:proofErr w:type="spellEnd"/>
-      <w:r>
-        <w:rPr>
-          <w:lang w:val="nb-NO"/>
-        </w:rPr>
-        <w:t xml:space="preserve"> eller dokumentasjon som allerede er lenket opp i kommentarer i koden din kan du kun referere til kommentaren i koden.</w:t>
-      </w:r>
-    </w:p>
-    <w:p>
-      <w:pPr>
-        <w:rPr>
-          <w:lang w:val="nb-NO"/>
-        </w:rPr>
-      </w:pPr>
-      <w:r>
-        <w:rPr>
-          <w:lang w:val="nb-NO"/>
-        </w:rPr>
-        <w:t xml:space="preserve">Bruk av </w:t>
-      </w:r>
-      <w:proofErr w:type="spellStart"/>
-      <w:r>
-        <w:rPr>
-          <w:lang w:val="nb-NO"/>
-        </w:rPr>
-        <w:t>Webtricks</w:t>
-      </w:r>
-      <w:proofErr w:type="spellEnd"/>
-      <w:r>
-        <w:rPr>
-          <w:lang w:val="nb-NO"/>
-        </w:rPr>
-        <w:t xml:space="preserve"> LMS pensum behøves ikke nevnes her.</w:t>
-      </w:r>
-    </w:p>
-    <w:p>
-      <w:pPr>
-        <w:rPr>
-          <w:lang w:val="nb-NO"/>
-        </w:rPr>
-      </w:pPr>
-    </w:p>
-    <w:p>
-      <w:pPr>
-        <w:pStyle w:val="Heading1"/>
-        <w:rPr>
-          <w:lang w:val="nb-NO"/>
-        </w:rPr>
-      </w:pPr>
-      <w:r>
-        <w:rPr>
-          <w:lang w:val="nb-NO"/>
-        </w:rPr>
-        <w:t>Referanseliste</w:t>
-      </w:r>
-    </w:p>
-    <w:p>
-      <w:pPr>
-        <w:rPr>
-          <w:lang w:val="nb-NO"/>
-        </w:rPr>
-      </w:pPr>
-      <w:r>
-        <w:rPr>
-          <w:lang w:val="nb-NO"/>
-        </w:rPr>
-        <w:t xml:space="preserve">En referanseliste </w:t>
-      </w:r>
-      <w:r>
-        <w:rPr>
-          <w:lang w:val="nb-NO"/>
-        </w:rPr>
-        <w:t>over litteratur (inkludert AI-løsninger, blogger, dokumentasjon og hjelpeartikler på nett) du har brukt i prosjektet for å løse det.</w:t>
-      </w:r>
-    </w:p>
-    <w:p>
-      <w:pPr>
-        <w:rPr>
-          <w:lang w:val="nb-NO"/>
-        </w:rPr>
-      </w:pPr>
-      <w:r>
-        <w:rPr>
+          <w:color w:val="EE0000"/>
           <w:lang w:val="nb-NO"/>
         </w:rPr>
         <w:t>Bruk APA7-stil. Her er kildekompasset.no god hjelp!</w:t>
@@ -844,7 +903,6 @@
   <w:style w:type="character" w:default="1" w:styleId="DefaultParagraphFont">
     <w:name w:val="Default Paragraph Font"/>
     <w:uiPriority w:val="1"/>
-    <w:semiHidden/>
     <w:unhideWhenUsed/>
   </w:style>
   <w:style w:type="table" w:default="1" w:styleId="TableNormal">

</xml_diff>